<commit_message>
Calibration & Copy Template
</commit_message>
<xml_diff>
--- a/Training Docs/Calibration Feature - Genii App.docx
+++ b/Training Docs/Calibration Feature - Genii App.docx
@@ -914,8 +914,8 @@
           <w:szCs w:val="28"/>
         </w:rPr>
       </w:pPr>
-      <w:bookmarkStart w:id="0" w:name="_Hlk58825245"/>
-      <w:bookmarkStart w:id="1" w:name="_Toc62026238"/>
+      <w:bookmarkStart w:id="0" w:name="_Toc62026238"/>
+      <w:bookmarkStart w:id="1" w:name="_Hlk58825245"/>
       <w:r>
         <w:rPr>
           <w:sz w:val="28"/>
@@ -924,9 +924,9 @@
         <w:lastRenderedPageBreak/>
         <w:t>Scope</w:t>
       </w:r>
-      <w:bookmarkEnd w:id="1"/>
-    </w:p>
-    <w:bookmarkEnd w:id="0"/>
+      <w:bookmarkEnd w:id="0"/>
+    </w:p>
+    <w:bookmarkEnd w:id="1"/>
     <w:p/>
     <w:p>
       <w:r>
@@ -1639,6 +1639,9 @@
     </w:p>
     <w:p>
       <w:r>
+        <w:rPr>
+          <w:noProof/>
+        </w:rPr>
         <w:drawing>
           <wp:inline distT="0" distB="0" distL="0" distR="0" wp14:anchorId="6F273502" wp14:editId="51B51D4E">
             <wp:extent cx="5731510" cy="2084705"/>
@@ -1799,6 +1802,9 @@
         </w:drawing>
       </w:r>
       <w:r>
+        <w:rPr>
+          <w:noProof/>
+        </w:rPr>
         <w:drawing>
           <wp:inline distT="0" distB="0" distL="0" distR="0" wp14:anchorId="510FAFAE" wp14:editId="0D2D2ADC">
             <wp:extent cx="5731510" cy="4277360"/>
@@ -1843,6 +1849,9 @@
     </w:p>
     <w:p>
       <w:r>
+        <w:rPr>
+          <w:noProof/>
+        </w:rPr>
         <w:drawing>
           <wp:inline distT="0" distB="0" distL="0" distR="0" wp14:anchorId="216644C8" wp14:editId="77E269DD">
             <wp:extent cx="5731510" cy="2569845"/>
@@ -2553,15 +2562,15 @@
       <w:pPr>
         <w:pStyle w:val="Heading2"/>
       </w:pPr>
-      <w:bookmarkStart w:id="9" w:name="_Hlk61948792"/>
-      <w:bookmarkStart w:id="10" w:name="_Toc62026246"/>
+      <w:bookmarkStart w:id="9" w:name="_Toc62026246"/>
+      <w:bookmarkStart w:id="10" w:name="_Hlk61948792"/>
       <w:r>
         <w:lastRenderedPageBreak/>
         <w:t>Assessor Performance Metric</w:t>
       </w:r>
-      <w:bookmarkEnd w:id="10"/>
-    </w:p>
-    <w:bookmarkEnd w:id="9"/>
+      <w:bookmarkEnd w:id="9"/>
+    </w:p>
+    <w:bookmarkEnd w:id="10"/>
     <w:p/>
     <w:p>
       <w:r>
@@ -4425,9 +4434,7 @@
 </file>
 
 <file path=customXml/item2.xml><?xml version="1.0" encoding="utf-8"?>
-<p:properties xmlns:p="http://schemas.microsoft.com/office/2006/metadata/properties" xmlns:xsi="http://www.w3.org/2001/XMLSchema-instance" xmlns:pc="http://schemas.microsoft.com/office/infopath/2007/PartnerControls">
-  <documentManagement/>
-</p:properties>
+<b:Sources xmlns:b="http://schemas.openxmlformats.org/officeDocument/2006/bibliography" xmlns="http://schemas.openxmlformats.org/officeDocument/2006/bibliography" SelectedStyle="\APASixthEditionOfficeOnline.xsl" StyleName="APA" Version="6"/>
 </file>
 
 <file path=customXml/item3.xml><?xml version="1.0" encoding="utf-8"?>
@@ -4634,7 +4641,9 @@
 </file>
 
 <file path=customXml/item4.xml><?xml version="1.0" encoding="utf-8"?>
-<b:Sources xmlns:b="http://schemas.openxmlformats.org/officeDocument/2006/bibliography" xmlns="http://schemas.openxmlformats.org/officeDocument/2006/bibliography" SelectedStyle="\APASixthEditionOfficeOnline.xsl" StyleName="APA" Version="6"/>
+<p:properties xmlns:p="http://schemas.microsoft.com/office/2006/metadata/properties" xmlns:xsi="http://www.w3.org/2001/XMLSchema-instance" xmlns:pc="http://schemas.microsoft.com/office/infopath/2007/PartnerControls">
+  <documentManagement/>
+</p:properties>
 </file>
 
 <file path=customXml/itemProps1.xml><?xml version="1.0" encoding="utf-8"?>
@@ -4646,10 +4655,9 @@
 </file>
 
 <file path=customXml/itemProps2.xml><?xml version="1.0" encoding="utf-8"?>
-<ds:datastoreItem xmlns:ds="http://schemas.openxmlformats.org/officeDocument/2006/customXml" ds:itemID="{1B5FBA6E-2985-462A-BBBF-6E475FB66491}">
+<ds:datastoreItem xmlns:ds="http://schemas.openxmlformats.org/officeDocument/2006/customXml" ds:itemID="{84E2E7FD-A786-4483-A6B4-15C841F504F3}">
   <ds:schemaRefs>
-    <ds:schemaRef ds:uri="http://schemas.microsoft.com/office/2006/metadata/properties"/>
-    <ds:schemaRef ds:uri="http://schemas.microsoft.com/office/infopath/2007/PartnerControls"/>
+    <ds:schemaRef ds:uri="http://schemas.openxmlformats.org/officeDocument/2006/bibliography"/>
   </ds:schemaRefs>
 </ds:datastoreItem>
 </file>
@@ -4674,9 +4682,10 @@
 </file>
 
 <file path=customXml/itemProps4.xml><?xml version="1.0" encoding="utf-8"?>
-<ds:datastoreItem xmlns:ds="http://schemas.openxmlformats.org/officeDocument/2006/customXml" ds:itemID="{84E2E7FD-A786-4483-A6B4-15C841F504F3}">
+<ds:datastoreItem xmlns:ds="http://schemas.openxmlformats.org/officeDocument/2006/customXml" ds:itemID="{1B5FBA6E-2985-462A-BBBF-6E475FB66491}">
   <ds:schemaRefs>
-    <ds:schemaRef ds:uri="http://schemas.openxmlformats.org/officeDocument/2006/bibliography"/>
+    <ds:schemaRef ds:uri="http://schemas.microsoft.com/office/2006/metadata/properties"/>
+    <ds:schemaRef ds:uri="http://schemas.microsoft.com/office/infopath/2007/PartnerControls"/>
   </ds:schemaRefs>
 </ds:datastoreItem>
 </file>
</xml_diff>